<commit_message>
historia de usuario concluída
</commit_message>
<xml_diff>
--- a/User Story/UserStorys_Requisitos.docx
+++ b/User Story/UserStorys_Requisitos.docx
@@ -4,11 +4,11 @@
   <w:body>
     <w:p>
       <w:pPr>
-        <w:spacing w:after="0" w:afterAutospacing="off" w:line="360" w:lineRule="auto"/>
+        <w:spacing w:after="0" w:line="360" w:lineRule="auto"/>
         <w:rPr>
           <w:rFonts w:ascii="Aptos Black" w:hAnsi="Aptos Black"/>
-          <w:b w:val="1"/>
-          <w:bCs w:val="1"/>
+          <w:b/>
+          <w:bCs/>
           <w:sz w:val="40"/>
           <w:szCs w:val="40"/>
         </w:rPr>
@@ -16,61 +16,32 @@
       <w:r>
         <w:rPr>
           <w:rFonts w:ascii="Aptos Black" w:hAnsi="Aptos Black"/>
-          <w:b w:val="1"/>
-          <w:bCs w:val="1"/>
+          <w:b/>
+          <w:bCs/>
           <w:sz w:val="40"/>
           <w:szCs w:val="40"/>
         </w:rPr>
-        <w:t>User</w:t>
-      </w:r>
-      <w:r>
-        <w:rPr>
-          <w:rFonts w:ascii="Aptos Black" w:hAnsi="Aptos Black"/>
-          <w:b w:val="1"/>
-          <w:bCs w:val="1"/>
-          <w:sz w:val="40"/>
-          <w:szCs w:val="40"/>
-        </w:rPr>
-        <w:t xml:space="preserve"> </w:t>
-      </w:r>
-      <w:r>
-        <w:rPr>
-          <w:rFonts w:ascii="Aptos Black" w:hAnsi="Aptos Black"/>
-          <w:b w:val="1"/>
-          <w:bCs w:val="1"/>
-          <w:sz w:val="40"/>
-          <w:szCs w:val="40"/>
-        </w:rPr>
-        <w:t>Storys</w:t>
-      </w:r>
-    </w:p>
-    <w:p w14:noSpellErr="1">
-      <w:pPr>
-        <w:spacing w:after="0" w:afterAutospacing="off" w:line="360" w:lineRule="auto"/>
-        <w:rPr>
-          <w:b w:val="1"/>
-          <w:bCs w:val="1"/>
+        <w:t>User Storys</w:t>
+      </w:r>
+    </w:p>
+    <w:p>
+      <w:pPr>
+        <w:spacing w:after="0" w:line="360" w:lineRule="auto"/>
+        <w:rPr>
+          <w:b/>
+          <w:bCs/>
           <w:sz w:val="24"/>
           <w:szCs w:val="24"/>
         </w:rPr>
       </w:pPr>
       <w:r>
         <w:rPr>
-          <w:b w:val="1"/>
-          <w:bCs w:val="1"/>
+          <w:b/>
+          <w:bCs/>
           <w:sz w:val="24"/>
           <w:szCs w:val="24"/>
         </w:rPr>
-        <w:t>Requisitos</w:t>
-      </w:r>
-      <w:r>
-        <w:rPr>
-          <w:b w:val="1"/>
-          <w:bCs w:val="1"/>
-          <w:sz w:val="24"/>
-          <w:szCs w:val="24"/>
-        </w:rPr>
-        <w:t>:</w:t>
+        <w:t>Requisitos:</w:t>
       </w:r>
     </w:p>
     <w:p w14:noSpellErr="1">
@@ -80,7 +51,7 @@
           <w:ilvl w:val="0"/>
           <w:numId w:val="1"/>
         </w:numPr>
-        <w:spacing w:after="0" w:afterAutospacing="off" w:line="360" w:lineRule="auto"/>
+        <w:spacing w:after="0" w:line="360" w:lineRule="auto"/>
         <w:rPr/>
       </w:pPr>
       <w:r>
@@ -88,46 +59,10 @@
         <w:t>Definir a “persona” (perfil) dos usuários do sistema</w:t>
       </w:r>
     </w:p>
-    <w:p w14:noSpellErr="1">
-      <w:pPr>
-        <w:pStyle w:val="PargrafodaLista"/>
-        <w:spacing w:after="0" w:afterAutospacing="off" w:line="360" w:lineRule="auto"/>
-      </w:pPr>
-      <w:r>
-        <w:rPr>
-          <w:color w:val="FF0000"/>
-        </w:rPr>
-        <w:t>Como um</w:t>
-      </w:r>
-      <w:r>
-        <w:rPr/>
-        <w:t xml:space="preserve"> Técnico de TI, </w:t>
-      </w:r>
-      <w:r>
-        <w:rPr>
-          <w:color w:val="FF0000"/>
-        </w:rPr>
-        <w:t>necessito de</w:t>
-      </w:r>
-      <w:r>
-        <w:rPr/>
-        <w:t xml:space="preserve"> uma definição clara dos perfis dos usuários do sistema de sustentação de hardware de TVs corporativas. </w:t>
-      </w:r>
-      <w:r>
-        <w:rPr>
-          <w:color w:val="FF0000"/>
-        </w:rPr>
-        <w:t>Isso</w:t>
-      </w:r>
-      <w:r>
-        <w:rPr/>
-        <w:t xml:space="preserve"> permitirá uma implementação mais assertiva de dashboards contendo dados úteis para atender às necessidades específicas de cada tipo de usuário.</w:t>
-      </w:r>
-    </w:p>
-    <w:p w14:noSpellErr="1">
-      <w:pPr>
-        <w:pStyle w:val="PargrafodaLista"/>
-        <w:spacing w:after="0" w:afterAutospacing="off" w:line="360" w:lineRule="auto"/>
+    <w:p>
+      <w:pPr>
+        <w:pStyle w:val="PargrafodaLista"/>
+        <w:spacing w:after="0" w:line="360" w:lineRule="auto"/>
         <w:rPr>
           <w:color w:val="FF0000"/>
         </w:rPr>
@@ -140,17 +75,19 @@
           <w:ilvl w:val="0"/>
           <w:numId w:val="1"/>
         </w:numPr>
-        <w:spacing w:after="0" w:afterAutospacing="off" w:line="360" w:lineRule="auto"/>
+        <w:spacing w:after="0" w:line="360" w:lineRule="auto"/>
         <w:rPr/>
       </w:pPr>
       <w:r>
         <w:rPr/>
         <w:t>3 Telas de Cadastros na WEB (</w:t>
       </w:r>
+      <w:proofErr w:type="spellStart"/>
       <w:r>
         <w:rPr/>
         <w:t>Ex</w:t>
       </w:r>
+      <w:proofErr w:type="spellEnd"/>
       <w:r>
         <w:rPr/>
         <w:t>: CRUD da seleção de componentes que serão monitorados)</w:t>
@@ -159,13 +96,31 @@
     <w:p>
       <w:pPr>
         <w:pStyle w:val="PargrafodaLista"/>
-        <w:spacing w:after="0" w:afterAutospacing="off" w:line="360" w:lineRule="auto"/>
-      </w:pPr>
-      <w:r>
-        <w:rPr>
-          <w:color w:val="FF0000"/>
-        </w:rPr>
-        <w:t xml:space="preserve">Como </w:t>
+        <w:spacing w:after="0" w:line="360" w:lineRule="auto"/>
+      </w:pPr>
+      <w:r>
+        <w:rPr>
+          <w:color w:val="FF0000"/>
+        </w:rPr>
+        <w:t xml:space="preserve">Eu </w:t>
+      </w:r>
+      <w:r>
+        <w:rPr>
+          <w:color w:val="auto"/>
+        </w:rPr>
+        <w:t>Jose Silva</w:t>
+      </w:r>
+      <w:r>
+        <w:rPr>
+          <w:color w:val="FF0000"/>
+        </w:rPr>
+        <w:t xml:space="preserve"> c</w:t>
+      </w:r>
+      <w:r>
+        <w:rPr>
+          <w:color w:val="FF0000"/>
+        </w:rPr>
+        <w:t xml:space="preserve">omo </w:t>
       </w:r>
       <w:r>
         <w:rPr/>
@@ -193,11 +148,7 @@
       </w:r>
       <w:r>
         <w:rPr>
-          <w:rFonts w:ascii="Aptos" w:hAnsi="Aptos" w:eastAsia="Aptos" w:cs="" w:asciiTheme="minorAscii" w:hAnsiTheme="minorAscii" w:eastAsiaTheme="minorAscii" w:cstheme="minorBidi"/>
-          <w:color w:val="auto"/>
-          <w:sz w:val="22"/>
-          <w:szCs w:val="22"/>
-          <w:lang w:eastAsia="en-US" w:bidi="ar-SA"/>
+          <w:rFonts w:eastAsia="" w:eastAsiaTheme="minorEastAsia"/>
         </w:rPr>
         <w:t>ar</w:t>
       </w:r>
@@ -213,10 +164,10 @@
         <w:t>maior segurança e controle de acesso ao sistema.</w:t>
       </w:r>
     </w:p>
-    <w:p w14:noSpellErr="1">
-      <w:pPr>
-        <w:pStyle w:val="PargrafodaLista"/>
-        <w:spacing w:after="0" w:afterAutospacing="off" w:line="360" w:lineRule="auto"/>
+    <w:p>
+      <w:pPr>
+        <w:pStyle w:val="PargrafodaLista"/>
+        <w:spacing w:after="0" w:line="360" w:lineRule="auto"/>
         <w:rPr>
           <w:color w:val="FF0000"/>
         </w:rPr>
@@ -229,17 +180,21 @@
           <w:ilvl w:val="0"/>
           <w:numId w:val="1"/>
         </w:numPr>
-        <w:spacing w:after="0" w:afterAutospacing="off" w:line="360" w:lineRule="auto"/>
+        <w:spacing w:after="0" w:line="360" w:lineRule="auto"/>
         <w:rPr/>
       </w:pPr>
       <w:r>
         <w:rPr/>
         <w:t xml:space="preserve">Persistência de registros a cada </w:t>
       </w:r>
-      <w:r>
-        <w:rPr/>
+      <w:proofErr w:type="spellStart"/>
+      <w:r>
+        <w:rPr>
+          <w:highlight w:val="yellow"/>
+        </w:rPr>
         <w:t>xx</w:t>
       </w:r>
+      <w:proofErr w:type="spellEnd"/>
       <w:r>
         <w:rPr/>
         <w:t xml:space="preserve"> segundos</w:t>
@@ -248,13 +203,31 @@
     <w:p>
       <w:pPr>
         <w:pStyle w:val="PargrafodaLista"/>
-        <w:spacing w:after="0" w:afterAutospacing="off" w:line="360" w:lineRule="auto"/>
-      </w:pPr>
-      <w:r>
-        <w:rPr>
-          <w:color w:val="FF0000"/>
-        </w:rPr>
-        <w:t xml:space="preserve">Como </w:t>
+        <w:spacing w:after="0" w:line="360" w:lineRule="auto"/>
+      </w:pPr>
+      <w:r>
+        <w:rPr>
+          <w:color w:val="FF0000"/>
+        </w:rPr>
+        <w:t xml:space="preserve">Eu </w:t>
+      </w:r>
+      <w:r>
+        <w:rPr>
+          <w:color w:val="auto"/>
+        </w:rPr>
+        <w:t>Jose Silva</w:t>
+      </w:r>
+      <w:r>
+        <w:rPr>
+          <w:color w:val="FF0000"/>
+        </w:rPr>
+        <w:t xml:space="preserve"> c</w:t>
+      </w:r>
+      <w:r>
+        <w:rPr>
+          <w:color w:val="FF0000"/>
+        </w:rPr>
+        <w:t xml:space="preserve">omo </w:t>
       </w:r>
       <w:r>
         <w:rPr/>
@@ -264,13 +237,7 @@
         <w:rPr>
           <w:color w:val="FF0000"/>
         </w:rPr>
-        <w:t>requer</w:t>
-      </w:r>
-      <w:r>
-        <w:rPr>
-          <w:color w:val="FF0000"/>
-        </w:rPr>
-        <w:t>-se</w:t>
+        <w:t>requer-se</w:t>
       </w:r>
       <w:r>
         <w:rPr/>
@@ -295,23 +262,23 @@
         <w:t>o monitoramento contínuo e em tempo real do desempenho das TVs corporativas.</w:t>
       </w:r>
     </w:p>
-    <w:p w14:noSpellErr="1">
-      <w:pPr>
-        <w:pStyle w:val="PargrafodaLista"/>
-        <w:spacing w:after="0" w:afterAutospacing="off" w:line="360" w:lineRule="auto"/>
-        <w:rPr>
-          <w:color w:val="FF0000"/>
-        </w:rPr>
-      </w:pPr>
-    </w:p>
-    <w:p w14:noSpellErr="1">
+    <w:p>
+      <w:pPr>
+        <w:pStyle w:val="PargrafodaLista"/>
+        <w:spacing w:after="0" w:line="360" w:lineRule="auto"/>
+        <w:rPr>
+          <w:color w:val="FF0000"/>
+        </w:rPr>
+      </w:pPr>
+    </w:p>
+    <w:p>
       <w:pPr>
         <w:pStyle w:val="PargrafodaLista"/>
         <w:numPr>
           <w:ilvl w:val="0"/>
           <w:numId w:val="1"/>
         </w:numPr>
-        <w:spacing w:after="0" w:afterAutospacing="off" w:line="360" w:lineRule="auto"/>
+        <w:spacing w:after="0" w:line="360" w:lineRule="auto"/>
         <w:rPr/>
       </w:pPr>
       <w:r>
@@ -319,16 +286,34 @@
         <w:t>Gráficos com indicadores úteis</w:t>
       </w:r>
     </w:p>
-    <w:p w14:noSpellErr="1">
-      <w:pPr>
-        <w:pStyle w:val="PargrafodaLista"/>
-        <w:spacing w:after="0" w:afterAutospacing="off" w:line="360" w:lineRule="auto"/>
-      </w:pPr>
-      <w:r>
-        <w:rPr>
-          <w:color w:val="FF0000"/>
-        </w:rPr>
-        <w:t xml:space="preserve">Como </w:t>
+    <w:p>
+      <w:pPr>
+        <w:pStyle w:val="PargrafodaLista"/>
+        <w:spacing w:after="0" w:line="360" w:lineRule="auto"/>
+      </w:pPr>
+      <w:r>
+        <w:rPr>
+          <w:color w:val="FF0000"/>
+        </w:rPr>
+        <w:t xml:space="preserve">Eu </w:t>
+      </w:r>
+      <w:r>
+        <w:rPr>
+          <w:color w:val="auto"/>
+        </w:rPr>
+        <w:t>Jose Silva</w:t>
+      </w:r>
+      <w:r>
+        <w:rPr>
+          <w:color w:val="FF0000"/>
+        </w:rPr>
+        <w:t xml:space="preserve"> c</w:t>
+      </w:r>
+      <w:r>
+        <w:rPr>
+          <w:color w:val="FF0000"/>
+        </w:rPr>
+        <w:t xml:space="preserve">omo </w:t>
       </w:r>
       <w:r>
         <w:rPr/>
@@ -355,40 +340,62 @@
         <w:t>identificar e solucionar problemas com maior precisão.</w:t>
       </w:r>
     </w:p>
-    <w:p w14:noSpellErr="1">
-      <w:pPr>
-        <w:pStyle w:val="PargrafodaLista"/>
-        <w:spacing w:after="0" w:afterAutospacing="off" w:line="360" w:lineRule="auto"/>
-        <w:rPr>
-          <w:color w:val="FF0000"/>
-        </w:rPr>
-      </w:pPr>
-    </w:p>
-    <w:p w14:noSpellErr="1">
+    <w:p>
+      <w:pPr>
+        <w:pStyle w:val="PargrafodaLista"/>
+        <w:spacing w:after="0" w:line="360" w:lineRule="auto"/>
+        <w:rPr>
+          <w:color w:val="FF0000"/>
+        </w:rPr>
+      </w:pPr>
+    </w:p>
+    <w:p>
       <w:pPr>
         <w:pStyle w:val="PargrafodaLista"/>
         <w:numPr>
           <w:ilvl w:val="0"/>
           <w:numId w:val="1"/>
         </w:numPr>
-        <w:spacing w:after="0" w:afterAutospacing="off" w:line="360" w:lineRule="auto"/>
-        <w:rPr/>
-      </w:pPr>
-      <w:r>
-        <w:rPr/>
+        <w:spacing w:after="0" w:line="360" w:lineRule="auto"/>
+      </w:pPr>
+      <w:r>
         <w:t>Envio de notificações utilizando Slack ou outra a validar com Cliente</w:t>
       </w:r>
     </w:p>
-    <w:p w14:noSpellErr="1">
-      <w:pPr>
-        <w:pStyle w:val="PargrafodaLista"/>
-        <w:spacing w:after="0" w:afterAutospacing="off" w:line="360" w:lineRule="auto"/>
-      </w:pPr>
-      <w:r>
-        <w:rPr>
-          <w:color w:val="FF0000"/>
-        </w:rPr>
-        <w:t xml:space="preserve">Como </w:t>
+    <w:p>
+      <w:pPr>
+        <w:pStyle w:val="PargrafodaLista"/>
+        <w:spacing w:after="0" w:line="360" w:lineRule="auto"/>
+      </w:pPr>
+      <w:r>
+        <w:rPr>
+          <w:color w:val="FF0000"/>
+        </w:rPr>
+        <w:t xml:space="preserve">Eu </w:t>
+      </w:r>
+      <w:r>
+        <w:rPr>
+          <w:color w:val="auto"/>
+        </w:rPr>
+        <w:t xml:space="preserve">Jose </w:t>
+      </w:r>
+      <w:r>
+        <w:rPr>
+          <w:color w:val="auto"/>
+        </w:rPr>
+        <w:t xml:space="preserve">Silva </w:t>
+      </w:r>
+      <w:r>
+        <w:rPr>
+          <w:color w:val="FF0000"/>
+        </w:rPr>
+        <w:t>c</w:t>
+      </w:r>
+      <w:r>
+        <w:rPr>
+          <w:color w:val="FF0000"/>
+        </w:rPr>
+        <w:t xml:space="preserve">omo </w:t>
       </w:r>
       <w:r>
         <w:rPr/>
@@ -415,23 +422,23 @@
         <w:t>alertar sobre possíveis anomalias e garantir uma resposta rápida às situações críticas, sujeitas à validação do cliente.</w:t>
       </w:r>
     </w:p>
-    <w:p w14:noSpellErr="1">
-      <w:pPr>
-        <w:pStyle w:val="PargrafodaLista"/>
-        <w:spacing w:after="0" w:afterAutospacing="off" w:line="360" w:lineRule="auto"/>
-        <w:rPr>
-          <w:color w:val="FF0000"/>
-        </w:rPr>
-      </w:pPr>
-    </w:p>
-    <w:p w14:noSpellErr="1">
+    <w:p>
+      <w:pPr>
+        <w:pStyle w:val="PargrafodaLista"/>
+        <w:spacing w:after="0" w:line="360" w:lineRule="auto"/>
+        <w:rPr>
+          <w:color w:val="FF0000"/>
+        </w:rPr>
+      </w:pPr>
+    </w:p>
+    <w:p>
       <w:pPr>
         <w:pStyle w:val="PargrafodaLista"/>
         <w:numPr>
           <w:ilvl w:val="0"/>
           <w:numId w:val="1"/>
         </w:numPr>
-        <w:spacing w:after="0" w:afterAutospacing="off" w:line="360" w:lineRule="auto"/>
+        <w:spacing w:after="0" w:line="360" w:lineRule="auto"/>
         <w:rPr/>
       </w:pPr>
       <w:r>
@@ -439,77 +446,134 @@
         <w:t>Geração de Log da Aplicação para compor chamado</w:t>
       </w:r>
     </w:p>
+    <w:p>
+      <w:pPr>
+        <w:pStyle w:val="PargrafodaLista"/>
+        <w:spacing w:after="0" w:line="360" w:lineRule="auto"/>
+      </w:pPr>
+      <w:r>
+        <w:rPr>
+          <w:color w:val="FF0000"/>
+        </w:rPr>
+        <w:t xml:space="preserve">Eu </w:t>
+      </w:r>
+      <w:r>
+        <w:rPr>
+          <w:color w:val="auto"/>
+        </w:rPr>
+        <w:t>Jose Silva</w:t>
+      </w:r>
+      <w:r>
+        <w:rPr>
+          <w:color w:val="FF0000"/>
+        </w:rPr>
+        <w:t xml:space="preserve"> c</w:t>
+      </w:r>
+      <w:r>
+        <w:rPr>
+          <w:color w:val="FF0000"/>
+        </w:rPr>
+        <w:t xml:space="preserve">omo </w:t>
+      </w:r>
+      <w:r>
+        <w:rPr/>
+        <w:t xml:space="preserve">assistente de NOC, é </w:t>
+      </w:r>
+      <w:r>
+        <w:rPr>
+          <w:color w:val="FF0000"/>
+        </w:rPr>
+        <w:t xml:space="preserve">essencial </w:t>
+      </w:r>
+      <w:r>
+        <w:rPr/>
+        <w:t xml:space="preserve">a geração de logs da aplicação para compor chamados de suporte técnico. </w:t>
+      </w:r>
+      <w:r>
+        <w:rPr>
+          <w:color w:val="FF0000"/>
+        </w:rPr>
+        <w:t xml:space="preserve">Isso </w:t>
+      </w:r>
+      <w:r>
+        <w:rPr/>
+        <w:t>fornecerá informações cruciais aos técnicos durante a investigação e resolução de problemas relacionados ao sistema.</w:t>
+      </w:r>
+    </w:p>
     <w:p w14:noSpellErr="1">
       <w:pPr>
         <w:pStyle w:val="PargrafodaLista"/>
-        <w:spacing w:after="0" w:afterAutospacing="off" w:line="360" w:lineRule="auto"/>
-      </w:pPr>
-      <w:r>
-        <w:rPr>
-          <w:color w:val="FF0000"/>
-        </w:rPr>
-        <w:t xml:space="preserve">Como </w:t>
-      </w:r>
-      <w:r>
-        <w:rPr/>
-        <w:t xml:space="preserve">assistente de NOC, é </w:t>
-      </w:r>
-      <w:r>
-        <w:rPr>
-          <w:color w:val="FF0000"/>
-        </w:rPr>
-        <w:t xml:space="preserve">essencial </w:t>
-      </w:r>
-      <w:r>
-        <w:rPr/>
-        <w:t xml:space="preserve">a geração de logs da aplicação para compor chamados de suporte técnico. </w:t>
-      </w:r>
-      <w:r>
-        <w:rPr>
-          <w:color w:val="FF0000"/>
-        </w:rPr>
-        <w:t xml:space="preserve">Isso </w:t>
-      </w:r>
-      <w:r>
-        <w:rPr/>
-        <w:t>fornecerá informações cruciais aos técnicos durante a investigação e resolução de problemas relacionados ao sistema.</w:t>
-      </w:r>
-    </w:p>
-    <w:p w14:noSpellErr="1">
-      <w:pPr>
-        <w:pStyle w:val="PargrafodaLista"/>
-        <w:spacing w:after="0" w:afterAutospacing="off" w:line="360" w:lineRule="auto"/>
-      </w:pPr>
-    </w:p>
-    <w:p w14:noSpellErr="1">
+        <w:spacing w:after="0" w:line="360" w:lineRule="auto"/>
+      </w:pPr>
+    </w:p>
+    <w:p>
+      <w:pPr>
+        <w:pStyle w:val="PargrafodaLista"/>
+        <w:spacing w:after="0" w:line="360" w:lineRule="auto"/>
+      </w:pPr>
+    </w:p>
+    <w:p>
+      <w:pPr>
+        <w:pStyle w:val="PargrafodaLista"/>
+        <w:spacing w:after="0" w:line="360" w:lineRule="auto"/>
+      </w:pPr>
+    </w:p>
+    <w:p>
+      <w:pPr>
+        <w:pStyle w:val="PargrafodaLista"/>
+        <w:spacing w:after="0" w:line="360" w:lineRule="auto"/>
+      </w:pPr>
+    </w:p>
+    <w:p>
       <w:pPr>
         <w:pStyle w:val="PargrafodaLista"/>
         <w:numPr>
           <w:ilvl w:val="0"/>
           <w:numId w:val="1"/>
         </w:numPr>
-        <w:spacing w:after="0" w:afterAutospacing="off" w:line="360" w:lineRule="auto"/>
-        <w:rPr/>
-      </w:pPr>
-      <w:r>
-        <w:rPr/>
+        <w:spacing w:after="0" w:line="360" w:lineRule="auto"/>
+      </w:pPr>
+      <w:r>
+        <w:lastRenderedPageBreak/>
         <w:t>Responsividade obrigatória no site Institucional</w:t>
       </w:r>
     </w:p>
-    <w:p w14:noSpellErr="1">
-      <w:pPr>
-        <w:pStyle w:val="PargrafodaLista"/>
-        <w:spacing w:after="0" w:afterAutospacing="off" w:line="360" w:lineRule="auto"/>
-      </w:pPr>
-      <w:r>
-        <w:rPr>
-          <w:color w:val="FF0000"/>
-        </w:rPr>
-        <w:t xml:space="preserve">Como </w:t>
-      </w:r>
-      <w:r>
-        <w:rPr/>
-        <w:t xml:space="preserve">técnico de TI, é </w:t>
+    <w:p>
+      <w:pPr>
+        <w:pStyle w:val="PargrafodaLista"/>
+        <w:spacing w:after="0" w:line="360" w:lineRule="auto"/>
+      </w:pPr>
+      <w:r>
+        <w:rPr>
+          <w:color w:val="FF0000"/>
+        </w:rPr>
+        <w:t xml:space="preserve">Eu </w:t>
+      </w:r>
+      <w:r>
+        <w:rPr>
+          <w:color w:val="auto"/>
+        </w:rPr>
+        <w:t xml:space="preserve">Marcela </w:t>
+      </w:r>
+      <w:r>
+        <w:rPr>
+          <w:color w:val="FF0000"/>
+        </w:rPr>
+        <w:t>co</w:t>
+      </w:r>
+      <w:r>
+        <w:rPr>
+          <w:color w:val="FF0000"/>
+        </w:rPr>
+        <w:t xml:space="preserve">mo </w:t>
+      </w:r>
+      <w:r>
+        <w:rPr/>
+        <w:t>gerente</w:t>
+      </w:r>
+      <w:r>
+        <w:rPr/>
+        <w:t xml:space="preserve">, é </w:t>
       </w:r>
       <w:r>
         <w:rPr>
@@ -535,41 +599,61 @@
     <w:p>
       <w:pPr>
         <w:pStyle w:val="PargrafodaLista"/>
-        <w:spacing w:after="0" w:afterAutospacing="off" w:line="360" w:lineRule="auto"/>
-        <w:rPr>
-          <w:color w:val="FF0000"/>
-        </w:rPr>
-      </w:pPr>
-    </w:p>
-    <w:p w14:noSpellErr="1">
+        <w:spacing w:after="0" w:line="360" w:lineRule="auto"/>
+        <w:rPr>
+          <w:color w:val="FF0000"/>
+        </w:rPr>
+      </w:pPr>
+    </w:p>
+    <w:p>
       <w:pPr>
         <w:pStyle w:val="PargrafodaLista"/>
         <w:numPr>
           <w:ilvl w:val="0"/>
           <w:numId w:val="1"/>
         </w:numPr>
-        <w:spacing w:after="0" w:afterAutospacing="off" w:line="360" w:lineRule="auto"/>
-        <w:rPr/>
-      </w:pPr>
-      <w:r>
-        <w:rPr/>
+        <w:spacing w:after="0" w:line="360" w:lineRule="auto"/>
+      </w:pPr>
+      <w:r>
         <w:t>Usabilidade</w:t>
       </w:r>
     </w:p>
-    <w:p w14:noSpellErr="1">
-      <w:pPr>
-        <w:pStyle w:val="PargrafodaLista"/>
-        <w:spacing w:after="0" w:afterAutospacing="off" w:line="360" w:lineRule="auto"/>
-      </w:pPr>
-      <w:r>
-        <w:rPr>
-          <w:color w:val="FF0000"/>
-        </w:rPr>
-        <w:t xml:space="preserve">Como </w:t>
-      </w:r>
-      <w:r>
-        <w:rPr/>
-        <w:t xml:space="preserve">técnico de TI, é </w:t>
+    <w:p>
+      <w:pPr>
+        <w:pStyle w:val="PargrafodaLista"/>
+        <w:spacing w:after="0" w:line="360" w:lineRule="auto"/>
+      </w:pPr>
+      <w:r>
+        <w:rPr>
+          <w:color w:val="FF0000"/>
+        </w:rPr>
+        <w:t xml:space="preserve">Eu </w:t>
+      </w:r>
+      <w:r>
+        <w:rPr>
+          <w:color w:val="auto"/>
+        </w:rPr>
+        <w:t xml:space="preserve">Marcela </w:t>
+      </w:r>
+      <w:r>
+        <w:rPr>
+          <w:color w:val="FF0000"/>
+        </w:rPr>
+        <w:t>c</w:t>
+      </w:r>
+      <w:r>
+        <w:rPr>
+          <w:color w:val="FF0000"/>
+        </w:rPr>
+        <w:t xml:space="preserve">omo </w:t>
+      </w:r>
+      <w:r>
+        <w:rPr/>
+        <w:t>gerente</w:t>
+      </w:r>
+      <w:r>
+        <w:rPr/>
+        <w:t xml:space="preserve">, é </w:t>
       </w:r>
       <w:r>
         <w:rPr>
@@ -593,30 +677,38 @@
       </w:r>
       <w:r>
         <w:rPr/>
-        <w:t>obter</w:t>
-      </w:r>
-      <w:r>
-        <w:rPr/>
-        <w:t xml:space="preserve"> conhecimento e lucro, atendendo às demandas do mercado de forma eficaz.</w:t>
-      </w:r>
-    </w:p>
-    <w:p w14:noSpellErr="1">
-      <w:pPr>
-        <w:pStyle w:val="PargrafodaLista"/>
-        <w:spacing w:after="0" w:afterAutospacing="off" w:line="360" w:lineRule="auto"/>
-        <w:rPr>
-          <w:color w:val="FF0000"/>
-        </w:rPr>
-      </w:pPr>
-    </w:p>
-    <w:p w14:noSpellErr="1">
+        <w:t>obterem</w:t>
+      </w:r>
+      <w:r>
+        <w:rPr/>
+        <w:t xml:space="preserve"> conhecimento </w:t>
+      </w:r>
+      <w:r>
+        <w:rPr/>
+        <w:t>a necessidade de cada TV</w:t>
+      </w:r>
+      <w:r>
+        <w:rPr/>
+        <w:t>.</w:t>
+      </w:r>
+    </w:p>
+    <w:p>
+      <w:pPr>
+        <w:pStyle w:val="PargrafodaLista"/>
+        <w:spacing w:after="0" w:line="360" w:lineRule="auto"/>
+        <w:rPr>
+          <w:color w:val="FF0000"/>
+        </w:rPr>
+      </w:pPr>
+    </w:p>
+    <w:p>
       <w:pPr>
         <w:pStyle w:val="PargrafodaLista"/>
         <w:numPr>
           <w:ilvl w:val="0"/>
           <w:numId w:val="1"/>
         </w:numPr>
-        <w:spacing w:after="0" w:afterAutospacing="off" w:line="360" w:lineRule="auto"/>
+        <w:spacing w:after="0" w:line="360" w:lineRule="auto"/>
         <w:rPr/>
       </w:pPr>
       <w:r>
@@ -624,16 +716,34 @@
         <w:t>Inovação útil</w:t>
       </w:r>
     </w:p>
-    <w:p w14:noSpellErr="1">
-      <w:pPr>
-        <w:pStyle w:val="PargrafodaLista"/>
-        <w:spacing w:after="0" w:afterAutospacing="off" w:line="360" w:lineRule="auto"/>
-      </w:pPr>
-      <w:r>
-        <w:rPr>
-          <w:color w:val="FF0000"/>
-        </w:rPr>
-        <w:t xml:space="preserve">Como </w:t>
+    <w:p>
+      <w:pPr>
+        <w:pStyle w:val="PargrafodaLista"/>
+        <w:spacing w:after="0" w:line="360" w:lineRule="auto"/>
+      </w:pPr>
+      <w:r>
+        <w:rPr>
+          <w:color w:val="FF0000"/>
+        </w:rPr>
+        <w:t xml:space="preserve">Eu </w:t>
+      </w:r>
+      <w:r>
+        <w:rPr>
+          <w:color w:val="auto"/>
+        </w:rPr>
+        <w:t>Jose Silva</w:t>
+      </w:r>
+      <w:r>
+        <w:rPr>
+          <w:color w:val="FF0000"/>
+        </w:rPr>
+        <w:t xml:space="preserve"> c</w:t>
+      </w:r>
+      <w:r>
+        <w:rPr>
+          <w:color w:val="FF0000"/>
+        </w:rPr>
+        <w:t xml:space="preserve">omo </w:t>
       </w:r>
       <w:r>
         <w:rPr/>
@@ -663,85 +773,85 @@
     <w:p>
       <w:pPr>
         <w:pStyle w:val="PargrafodaLista"/>
-        <w:spacing w:after="0" w:afterAutospacing="off" w:line="360" w:lineRule="auto"/>
-        <w:rPr>
-          <w:color w:val="FF0000"/>
-        </w:rPr>
-      </w:pPr>
-    </w:p>
-    <w:p>
-      <w:pPr>
-        <w:pStyle w:val="PargrafodaLista"/>
-        <w:rPr>
-          <w:color w:val="FF0000"/>
-        </w:rPr>
-      </w:pPr>
-    </w:p>
-    <w:p>
-      <w:pPr>
-        <w:pStyle w:val="PargrafodaLista"/>
-        <w:rPr>
-          <w:color w:val="FF0000"/>
-        </w:rPr>
-      </w:pPr>
-    </w:p>
-    <w:p>
-      <w:pPr>
-        <w:pStyle w:val="PargrafodaLista"/>
-        <w:rPr>
-          <w:color w:val="FF0000"/>
-        </w:rPr>
-      </w:pPr>
-    </w:p>
-    <w:p>
-      <w:pPr>
-        <w:pStyle w:val="PargrafodaLista"/>
-        <w:rPr>
-          <w:color w:val="FF0000"/>
-        </w:rPr>
-      </w:pPr>
-    </w:p>
-    <w:p>
-      <w:pPr>
-        <w:pStyle w:val="PargrafodaLista"/>
-      </w:pPr>
-    </w:p>
-    <w:p w14:noSpellErr="1">
-      <w:pPr>
-        <w:pStyle w:val="PargrafodaLista"/>
-      </w:pPr>
-    </w:p>
-    <w:p>
-      <w:pPr>
-        <w:pStyle w:val="PargrafodaLista"/>
-      </w:pPr>
-    </w:p>
-    <w:p>
-      <w:pPr>
-        <w:pStyle w:val="PargrafodaLista"/>
-      </w:pPr>
-    </w:p>
-    <w:p>
-      <w:pPr>
-        <w:pStyle w:val="PargrafodaLista"/>
-      </w:pPr>
-    </w:p>
-    <w:p>
-      <w:pPr>
-        <w:pStyle w:val="PargrafodaLista"/>
-      </w:pPr>
-    </w:p>
-    <w:p>
-      <w:pPr>
-        <w:pStyle w:val="PargrafodaLista"/>
-      </w:pPr>
-    </w:p>
-    <w:p>
-      <w:pPr>
-        <w:pStyle w:val="PargrafodaLista"/>
-      </w:pPr>
-    </w:p>
-    <w:p w14:noSpellErr="1">
+        <w:spacing w:after="0" w:line="360" w:lineRule="auto"/>
+        <w:rPr>
+          <w:color w:val="FF0000"/>
+        </w:rPr>
+      </w:pPr>
+    </w:p>
+    <w:p>
+      <w:pPr>
+        <w:pStyle w:val="PargrafodaLista"/>
+        <w:rPr>
+          <w:color w:val="FF0000"/>
+        </w:rPr>
+      </w:pPr>
+    </w:p>
+    <w:p>
+      <w:pPr>
+        <w:pStyle w:val="PargrafodaLista"/>
+        <w:rPr>
+          <w:color w:val="FF0000"/>
+        </w:rPr>
+      </w:pPr>
+    </w:p>
+    <w:p>
+      <w:pPr>
+        <w:pStyle w:val="PargrafodaLista"/>
+        <w:rPr>
+          <w:color w:val="FF0000"/>
+        </w:rPr>
+      </w:pPr>
+    </w:p>
+    <w:p>
+      <w:pPr>
+        <w:pStyle w:val="PargrafodaLista"/>
+        <w:rPr>
+          <w:color w:val="FF0000"/>
+        </w:rPr>
+      </w:pPr>
+    </w:p>
+    <w:p>
+      <w:pPr>
+        <w:pStyle w:val="PargrafodaLista"/>
+      </w:pPr>
+    </w:p>
+    <w:p>
+      <w:pPr>
+        <w:pStyle w:val="PargrafodaLista"/>
+      </w:pPr>
+    </w:p>
+    <w:p>
+      <w:pPr>
+        <w:pStyle w:val="PargrafodaLista"/>
+      </w:pPr>
+    </w:p>
+    <w:p>
+      <w:pPr>
+        <w:pStyle w:val="PargrafodaLista"/>
+      </w:pPr>
+    </w:p>
+    <w:p>
+      <w:pPr>
+        <w:pStyle w:val="PargrafodaLista"/>
+      </w:pPr>
+    </w:p>
+    <w:p>
+      <w:pPr>
+        <w:pStyle w:val="PargrafodaLista"/>
+      </w:pPr>
+    </w:p>
+    <w:p>
+      <w:pPr>
+        <w:pStyle w:val="PargrafodaLista"/>
+      </w:pPr>
+    </w:p>
+    <w:p>
+      <w:pPr>
+        <w:pStyle w:val="PargrafodaLista"/>
+      </w:pPr>
+    </w:p>
+    <w:p>
       <w:pPr>
         <w:pStyle w:val="PargrafodaLista"/>
       </w:pPr>

</xml_diff>

<commit_message>
negrito nos títulos da User Storys, EF do site institucional
</commit_message>
<xml_diff>
--- a/User Story/UserStorys_Requisitos.docx
+++ b/User Story/UserStorys_Requisitos.docx
@@ -1,6 +1,6 @@
 
 <file path=word/document.xml><?xml version="1.0" encoding="utf-8"?>
-<w:document xmlns:wpc="http://schemas.microsoft.com/office/word/2010/wordprocessingCanvas" xmlns:cx="http://schemas.microsoft.com/office/drawing/2014/chartex" xmlns:cx1="http://schemas.microsoft.com/office/drawing/2015/9/8/chartex" xmlns:cx2="http://schemas.microsoft.com/office/drawing/2015/10/21/chartex" xmlns:cx3="http://schemas.microsoft.com/office/drawing/2016/5/9/chartex" xmlns:cx4="http://schemas.microsoft.com/office/drawing/2016/5/10/chartex" xmlns:cx5="http://schemas.microsoft.com/office/drawing/2016/5/11/chartex" xmlns:cx6="http://schemas.microsoft.com/office/drawing/2016/5/12/chartex" xmlns:cx7="http://schemas.microsoft.com/office/drawing/2016/5/13/chartex" xmlns:cx8="http://schemas.microsoft.com/office/drawing/2016/5/14/chartex" xmlns:mc="http://schemas.openxmlformats.org/markup-compatibility/2006" xmlns:aink="http://schemas.microsoft.com/office/drawing/2016/ink" xmlns:am3d="http://schemas.microsoft.com/office/drawing/2017/model3d" xmlns:o="urn:schemas-microsoft-com:office:office" xmlns:oel="http://schemas.microsoft.com/office/2019/extlst" xmlns:r="http://schemas.openxmlformats.org/officeDocument/2006/relationships" xmlns:m="http://schemas.openxmlformats.org/officeDocument/2006/math" xmlns:v="urn:schemas-microsoft-com:vml" xmlns:wp14="http://schemas.microsoft.com/office/word/2010/wordprocessingDrawing" xmlns:wp="http://schemas.openxmlformats.org/drawingml/2006/wordprocessingDrawing" xmlns:w10="urn:schemas-microsoft-com:office:word" xmlns:w="http://schemas.openxmlformats.org/wordprocessingml/2006/main" xmlns:w14="http://schemas.microsoft.com/office/word/2010/wordml" xmlns:w15="http://schemas.microsoft.com/office/word/2012/wordml" xmlns:w16cex="http://schemas.microsoft.com/office/word/2018/wordml/cex" xmlns:w16cid="http://schemas.microsoft.com/office/word/2016/wordml/cid" xmlns:w16="http://schemas.microsoft.com/office/word/2018/wordml" xmlns:w16sdtdh="http://schemas.microsoft.com/office/word/2020/wordml/sdtdatahash" xmlns:w16se="http://schemas.microsoft.com/office/word/2015/wordml/symex" xmlns:wpg="http://schemas.microsoft.com/office/word/2010/wordprocessingGroup" xmlns:wpi="http://schemas.microsoft.com/office/word/2010/wordprocessingInk" xmlns:wne="http://schemas.microsoft.com/office/word/2006/wordml" xmlns:wps="http://schemas.microsoft.com/office/word/2010/wordprocessingShape" mc:Ignorable="w14 w15 w16se w16cid w16 w16cex w16sdtdh wp14">
+<w:document xmlns:wpc="http://schemas.microsoft.com/office/word/2010/wordprocessingCanvas" xmlns:cx="http://schemas.microsoft.com/office/drawing/2014/chartex" xmlns:cx1="http://schemas.microsoft.com/office/drawing/2015/9/8/chartex" xmlns:cx2="http://schemas.microsoft.com/office/drawing/2015/10/21/chartex" xmlns:cx3="http://schemas.microsoft.com/office/drawing/2016/5/9/chartex" xmlns:cx4="http://schemas.microsoft.com/office/drawing/2016/5/10/chartex" xmlns:cx5="http://schemas.microsoft.com/office/drawing/2016/5/11/chartex" xmlns:cx6="http://schemas.microsoft.com/office/drawing/2016/5/12/chartex" xmlns:cx7="http://schemas.microsoft.com/office/drawing/2016/5/13/chartex" xmlns:cx8="http://schemas.microsoft.com/office/drawing/2016/5/14/chartex" xmlns:mc="http://schemas.openxmlformats.org/markup-compatibility/2006" xmlns:aink="http://schemas.microsoft.com/office/drawing/2016/ink" xmlns:am3d="http://schemas.microsoft.com/office/drawing/2017/model3d" xmlns:o="urn:schemas-microsoft-com:office:office" xmlns:oel="http://schemas.microsoft.com/office/2019/extlst" xmlns:r="http://schemas.openxmlformats.org/officeDocument/2006/relationships" xmlns:m="http://schemas.openxmlformats.org/officeDocument/2006/math" xmlns:v="urn:schemas-microsoft-com:vml" xmlns:wp14="http://schemas.microsoft.com/office/word/2010/wordprocessingDrawing" xmlns:wp="http://schemas.openxmlformats.org/drawingml/2006/wordprocessingDrawing" xmlns:w10="urn:schemas-microsoft-com:office:word" xmlns:w="http://schemas.openxmlformats.org/wordprocessingml/2006/main" xmlns:w14="http://schemas.microsoft.com/office/word/2010/wordml" xmlns:w15="http://schemas.microsoft.com/office/word/2012/wordml" xmlns:w16cex="http://schemas.microsoft.com/office/word/2018/wordml/cex" xmlns:w16cid="http://schemas.microsoft.com/office/word/2016/wordml/cid" xmlns:w16="http://schemas.microsoft.com/office/word/2018/wordml" xmlns:w16du="http://schemas.microsoft.com/office/word/2023/wordml/word16du" xmlns:w16sdtdh="http://schemas.microsoft.com/office/word/2020/wordml/sdtdatahash" xmlns:w16se="http://schemas.microsoft.com/office/word/2015/wordml/symex" xmlns:wpg="http://schemas.microsoft.com/office/word/2010/wordprocessingGroup" xmlns:wpi="http://schemas.microsoft.com/office/word/2010/wordprocessingInk" xmlns:wne="http://schemas.microsoft.com/office/word/2006/wordml" xmlns:wps="http://schemas.microsoft.com/office/word/2010/wordprocessingShape" mc:Ignorable="w14 w15 w16se w16cid w16 w16cex w16sdtdh w16du wp14">
   <w:body>
     <w:p>
       <w:pPr>
@@ -13,6 +13,7 @@
           <w:szCs w:val="40"/>
         </w:rPr>
       </w:pPr>
+      <w:proofErr w:type="spellStart"/>
       <w:r>
         <w:rPr>
           <w:rFonts w:ascii="Aptos Black" w:hAnsi="Aptos Black"/>
@@ -21,8 +22,31 @@
           <w:sz w:val="40"/>
           <w:szCs w:val="40"/>
         </w:rPr>
-        <w:t>User Storys</w:t>
-      </w:r>
+        <w:t>User</w:t>
+      </w:r>
+      <w:proofErr w:type="spellEnd"/>
+      <w:r>
+        <w:rPr>
+          <w:rFonts w:ascii="Aptos Black" w:hAnsi="Aptos Black"/>
+          <w:b/>
+          <w:bCs/>
+          <w:sz w:val="40"/>
+          <w:szCs w:val="40"/>
+        </w:rPr>
+        <w:t xml:space="preserve"> </w:t>
+      </w:r>
+      <w:proofErr w:type="spellStart"/>
+      <w:r>
+        <w:rPr>
+          <w:rFonts w:ascii="Aptos Black" w:hAnsi="Aptos Black"/>
+          <w:b/>
+          <w:bCs/>
+          <w:sz w:val="40"/>
+          <w:szCs w:val="40"/>
+        </w:rPr>
+        <w:t>Storys</w:t>
+      </w:r>
+      <w:proofErr w:type="spellEnd"/>
     </w:p>
     <w:p>
       <w:pPr>
@@ -44,7 +68,7 @@
         <w:t>Requisitos:</w:t>
       </w:r>
     </w:p>
-    <w:p w14:noSpellErr="1">
+    <w:p>
       <w:pPr>
         <w:pStyle w:val="PargrafodaLista"/>
         <w:numPr>
@@ -52,10 +76,16 @@
           <w:numId w:val="1"/>
         </w:numPr>
         <w:spacing w:after="0" w:line="360" w:lineRule="auto"/>
-        <w:rPr/>
-      </w:pPr>
-      <w:r>
-        <w:rPr/>
+        <w:rPr>
+          <w:b/>
+          <w:bCs/>
+        </w:rPr>
+      </w:pPr>
+      <w:r>
+        <w:rPr>
+          <w:b/>
+          <w:bCs/>
+        </w:rPr>
         <w:t>Definir a “persona” (perfil) dos usuários do sistema</w:t>
       </w:r>
     </w:p>
@@ -76,20 +106,32 @@
           <w:numId w:val="1"/>
         </w:numPr>
         <w:spacing w:after="0" w:line="360" w:lineRule="auto"/>
-        <w:rPr/>
-      </w:pPr>
-      <w:r>
-        <w:rPr/>
+        <w:rPr>
+          <w:b/>
+          <w:bCs/>
+        </w:rPr>
+      </w:pPr>
+      <w:r>
+        <w:rPr>
+          <w:b/>
+          <w:bCs/>
+        </w:rPr>
         <w:t>3 Telas de Cadastros na WEB (</w:t>
       </w:r>
       <w:proofErr w:type="spellStart"/>
       <w:r>
-        <w:rPr/>
+        <w:rPr>
+          <w:b/>
+          <w:bCs/>
+        </w:rPr>
         <w:t>Ex</w:t>
       </w:r>
       <w:proofErr w:type="spellEnd"/>
       <w:r>
-        <w:rPr/>
+        <w:rPr>
+          <w:b/>
+          <w:bCs/>
+        </w:rPr>
         <w:t>: CRUD da seleção de componentes que serão monitorados)</w:t>
       </w:r>
     </w:p>
@@ -105,9 +147,6 @@
         <w:t xml:space="preserve">Eu </w:t>
       </w:r>
       <w:r>
-        <w:rPr>
-          <w:color w:val="auto"/>
-        </w:rPr>
         <w:t>Jose Silva</w:t>
       </w:r>
       <w:r>
@@ -123,7 +162,6 @@
         <w:t xml:space="preserve">omo </w:t>
       </w:r>
       <w:r>
-        <w:rPr/>
         <w:t xml:space="preserve">assistente de NOC, </w:t>
       </w:r>
       <w:r>
@@ -133,7 +171,6 @@
         <w:t xml:space="preserve">desejo </w:t>
       </w:r>
       <w:r>
-        <w:rPr/>
         <w:t xml:space="preserve">funcionalidades de cadastro na web, incluindo criar, editar, atualizar e excluir usuários administradores, </w:t>
       </w:r>
       <w:r>
@@ -143,12 +180,11 @@
         <w:t xml:space="preserve">visando </w:t>
       </w:r>
       <w:r>
-        <w:rPr/>
         <w:t>proporcion</w:t>
       </w:r>
       <w:r>
         <w:rPr>
-          <w:rFonts w:eastAsia="" w:eastAsiaTheme="minorEastAsia"/>
+          <w:rFonts w:eastAsiaTheme="minorEastAsia"/>
         </w:rPr>
         <w:t>ar</w:t>
       </w:r>
@@ -160,7 +196,6 @@
         <w:t xml:space="preserve"> </w:t>
       </w:r>
       <w:r>
-        <w:rPr/>
         <w:t>maior segurança e controle de acesso ao sistema.</w:t>
       </w:r>
     </w:p>
@@ -181,22 +216,33 @@
           <w:numId w:val="1"/>
         </w:numPr>
         <w:spacing w:after="0" w:line="360" w:lineRule="auto"/>
-        <w:rPr/>
-      </w:pPr>
-      <w:r>
-        <w:rPr/>
+        <w:rPr>
+          <w:b/>
+          <w:bCs/>
+        </w:rPr>
+      </w:pPr>
+      <w:r>
+        <w:rPr>
+          <w:b/>
+          <w:bCs/>
+        </w:rPr>
         <w:t xml:space="preserve">Persistência de registros a cada </w:t>
       </w:r>
       <w:proofErr w:type="spellStart"/>
       <w:r>
         <w:rPr>
+          <w:b/>
+          <w:bCs/>
           <w:highlight w:val="yellow"/>
         </w:rPr>
         <w:t>xx</w:t>
       </w:r>
       <w:proofErr w:type="spellEnd"/>
       <w:r>
-        <w:rPr/>
+        <w:rPr>
+          <w:b/>
+          <w:bCs/>
+        </w:rPr>
         <w:t xml:space="preserve"> segundos</w:t>
       </w:r>
     </w:p>
@@ -212,9 +258,6 @@
         <w:t xml:space="preserve">Eu </w:t>
       </w:r>
       <w:r>
-        <w:rPr>
-          <w:color w:val="auto"/>
-        </w:rPr>
         <w:t>Jose Silva</w:t>
       </w:r>
       <w:r>
@@ -230,7 +273,6 @@
         <w:t xml:space="preserve">omo </w:t>
       </w:r>
       <w:r>
-        <w:rPr/>
         <w:t xml:space="preserve">assistente de NOC, </w:t>
       </w:r>
       <w:r>
@@ -240,15 +282,14 @@
         <w:t>requer-se</w:t>
       </w:r>
       <w:r>
-        <w:rPr/>
         <w:t xml:space="preserve"> a persistência de registros a cada intervalo de tempo definido (</w:t>
       </w:r>
-      <w:r>
-        <w:rPr/>
+      <w:proofErr w:type="spellStart"/>
+      <w:r>
         <w:t>xx</w:t>
       </w:r>
-      <w:r>
-        <w:rPr/>
+      <w:proofErr w:type="spellEnd"/>
+      <w:r>
         <w:t xml:space="preserve"> segundos), </w:t>
       </w:r>
       <w:r>
@@ -258,7 +299,6 @@
         <w:t xml:space="preserve">possibilitando </w:t>
       </w:r>
       <w:r>
-        <w:rPr/>
         <w:t>o monitoramento contínuo e em tempo real do desempenho das TVs corporativas.</w:t>
       </w:r>
     </w:p>
@@ -279,10 +319,16 @@
           <w:numId w:val="1"/>
         </w:numPr>
         <w:spacing w:after="0" w:line="360" w:lineRule="auto"/>
-        <w:rPr/>
-      </w:pPr>
-      <w:r>
-        <w:rPr/>
+        <w:rPr>
+          <w:b/>
+          <w:bCs/>
+        </w:rPr>
+      </w:pPr>
+      <w:r>
+        <w:rPr>
+          <w:b/>
+          <w:bCs/>
+        </w:rPr>
         <w:t>Gráficos com indicadores úteis</w:t>
       </w:r>
     </w:p>
@@ -298,9 +344,6 @@
         <w:t xml:space="preserve">Eu </w:t>
       </w:r>
       <w:r>
-        <w:rPr>
-          <w:color w:val="auto"/>
-        </w:rPr>
         <w:t>Jose Silva</w:t>
       </w:r>
       <w:r>
@@ -316,7 +359,6 @@
         <w:t xml:space="preserve">omo </w:t>
       </w:r>
       <w:r>
-        <w:rPr/>
         <w:t xml:space="preserve">assistente de NOC, </w:t>
       </w:r>
       <w:r>
@@ -326,7 +368,6 @@
         <w:t xml:space="preserve">necessito </w:t>
       </w:r>
       <w:r>
-        <w:rPr/>
         <w:t xml:space="preserve">de gráficos contendo indicadores úteis, tais como monitoramento de CPU, memória e conexão Wi-Fi, </w:t>
       </w:r>
       <w:r>
@@ -336,7 +377,6 @@
         <w:t xml:space="preserve">para </w:t>
       </w:r>
       <w:r>
-        <w:rPr/>
         <w:t>identificar e solucionar problemas com maior precisão.</w:t>
       </w:r>
     </w:p>
@@ -357,8 +397,16 @@
           <w:numId w:val="1"/>
         </w:numPr>
         <w:spacing w:after="0" w:line="360" w:lineRule="auto"/>
-      </w:pPr>
-      <w:r>
+        <w:rPr>
+          <w:b/>
+          <w:bCs/>
+        </w:rPr>
+      </w:pPr>
+      <w:r>
+        <w:rPr>
+          <w:b/>
+          <w:bCs/>
+        </w:rPr>
         <w:t>Envio de notificações utilizando Slack ou outra a validar com Cliente</w:t>
       </w:r>
     </w:p>
@@ -374,15 +422,9 @@
         <w:t xml:space="preserve">Eu </w:t>
       </w:r>
       <w:r>
-        <w:rPr>
-          <w:color w:val="auto"/>
-        </w:rPr>
         <w:t xml:space="preserve">Jose </w:t>
       </w:r>
       <w:r>
-        <w:rPr>
-          <w:color w:val="auto"/>
-        </w:rPr>
         <w:t xml:space="preserve">Silva </w:t>
       </w:r>
       <w:r>
@@ -398,7 +440,6 @@
         <w:t xml:space="preserve">omo </w:t>
       </w:r>
       <w:r>
-        <w:rPr/>
         <w:t xml:space="preserve">assistente de NOC, é </w:t>
       </w:r>
       <w:r>
@@ -408,7 +449,6 @@
         <w:t xml:space="preserve">imprescindível </w:t>
       </w:r>
       <w:r>
-        <w:rPr/>
         <w:t xml:space="preserve">o envio de notificações através de plataformas como Slack, </w:t>
       </w:r>
       <w:r>
@@ -418,7 +458,6 @@
         <w:t xml:space="preserve">visando </w:t>
       </w:r>
       <w:r>
-        <w:rPr/>
         <w:t>alertar sobre possíveis anomalias e garantir uma resposta rápida às situações críticas, sujeitas à validação do cliente.</w:t>
       </w:r>
     </w:p>
@@ -439,10 +478,16 @@
           <w:numId w:val="1"/>
         </w:numPr>
         <w:spacing w:after="0" w:line="360" w:lineRule="auto"/>
-        <w:rPr/>
-      </w:pPr>
-      <w:r>
-        <w:rPr/>
+        <w:rPr>
+          <w:b/>
+          <w:bCs/>
+        </w:rPr>
+      </w:pPr>
+      <w:r>
+        <w:rPr>
+          <w:b/>
+          <w:bCs/>
+        </w:rPr>
         <w:t>Geração de Log da Aplicação para compor chamado</w:t>
       </w:r>
     </w:p>
@@ -458,9 +503,6 @@
         <w:t xml:space="preserve">Eu </w:t>
       </w:r>
       <w:r>
-        <w:rPr>
-          <w:color w:val="auto"/>
-        </w:rPr>
         <w:t>Jose Silva</w:t>
       </w:r>
       <w:r>
@@ -476,7 +518,6 @@
         <w:t xml:space="preserve">omo </w:t>
       </w:r>
       <w:r>
-        <w:rPr/>
         <w:t xml:space="preserve">assistente de NOC, é </w:t>
       </w:r>
       <w:r>
@@ -486,7 +527,6 @@
         <w:t xml:space="preserve">essencial </w:t>
       </w:r>
       <w:r>
-        <w:rPr/>
         <w:t xml:space="preserve">a geração de logs da aplicação para compor chamados de suporte técnico. </w:t>
       </w:r>
       <w:r>
@@ -496,11 +536,10 @@
         <w:t xml:space="preserve">Isso </w:t>
       </w:r>
       <w:r>
-        <w:rPr/>
         <w:t>fornecerá informações cruciais aos técnicos durante a investigação e resolução de problemas relacionados ao sistema.</w:t>
       </w:r>
     </w:p>
-    <w:p w14:noSpellErr="1">
+    <w:p>
       <w:pPr>
         <w:pStyle w:val="PargrafodaLista"/>
         <w:spacing w:after="0" w:line="360" w:lineRule="auto"/>
@@ -532,8 +571,16 @@
           <w:numId w:val="1"/>
         </w:numPr>
         <w:spacing w:after="0" w:line="360" w:lineRule="auto"/>
-      </w:pPr>
-      <w:r>
+        <w:rPr>
+          <w:b/>
+          <w:bCs/>
+        </w:rPr>
+      </w:pPr>
+      <w:r>
+        <w:rPr>
+          <w:b/>
+          <w:bCs/>
+        </w:rPr>
         <w:lastRenderedPageBreak/>
         <w:t>Responsividade obrigatória no site Institucional</w:t>
       </w:r>
@@ -543,6 +590,7 @@
         <w:pStyle w:val="PargrafodaLista"/>
         <w:spacing w:after="0" w:line="360" w:lineRule="auto"/>
       </w:pPr>
+      <w:bookmarkStart w:id="0" w:name="_Hlk162726309"/>
       <w:r>
         <w:rPr>
           <w:color w:val="FF0000"/>
@@ -550,9 +598,6 @@
         <w:t xml:space="preserve">Eu </w:t>
       </w:r>
       <w:r>
-        <w:rPr>
-          <w:color w:val="auto"/>
-        </w:rPr>
         <w:t xml:space="preserve">Marcela </w:t>
       </w:r>
       <w:r>
@@ -568,11 +613,9 @@
         <w:t xml:space="preserve">mo </w:t>
       </w:r>
       <w:r>
-        <w:rPr/>
         <w:t>gerente</w:t>
       </w:r>
       <w:r>
-        <w:rPr/>
         <w:t xml:space="preserve">, é </w:t>
       </w:r>
       <w:r>
@@ -582,7 +625,6 @@
         <w:t xml:space="preserve">necessário </w:t>
       </w:r>
       <w:r>
-        <w:rPr/>
         <w:t xml:space="preserve">garantir a responsividade do site institucional, </w:t>
       </w:r>
       <w:r>
@@ -592,10 +634,10 @@
         <w:t xml:space="preserve">garantindo </w:t>
       </w:r>
       <w:r>
-        <w:rPr/>
         <w:t>uma experiência consistente para todos os usuários, independentemente do dispositivo utilizado para acessar a página.</w:t>
       </w:r>
     </w:p>
+    <w:bookmarkEnd w:id="0"/>
     <w:p>
       <w:pPr>
         <w:pStyle w:val="PargrafodaLista"/>
@@ -613,8 +655,16 @@
           <w:numId w:val="1"/>
         </w:numPr>
         <w:spacing w:after="0" w:line="360" w:lineRule="auto"/>
-      </w:pPr>
-      <w:r>
+        <w:rPr>
+          <w:b/>
+          <w:bCs/>
+        </w:rPr>
+      </w:pPr>
+      <w:r>
+        <w:rPr>
+          <w:b/>
+          <w:bCs/>
+        </w:rPr>
         <w:t>Usabilidade</w:t>
       </w:r>
     </w:p>
@@ -623,6 +673,7 @@
         <w:pStyle w:val="PargrafodaLista"/>
         <w:spacing w:after="0" w:line="360" w:lineRule="auto"/>
       </w:pPr>
+      <w:bookmarkStart w:id="1" w:name="_Hlk162726333"/>
       <w:r>
         <w:rPr>
           <w:color w:val="FF0000"/>
@@ -630,9 +681,6 @@
         <w:t xml:space="preserve">Eu </w:t>
       </w:r>
       <w:r>
-        <w:rPr>
-          <w:color w:val="auto"/>
-        </w:rPr>
         <w:t xml:space="preserve">Marcela </w:t>
       </w:r>
       <w:r>
@@ -648,11 +696,9 @@
         <w:t xml:space="preserve">omo </w:t>
       </w:r>
       <w:r>
-        <w:rPr/>
         <w:t>gerente</w:t>
       </w:r>
       <w:r>
-        <w:rPr/>
         <w:t xml:space="preserve">, é </w:t>
       </w:r>
       <w:r>
@@ -662,7 +708,6 @@
         <w:t xml:space="preserve">fundamental </w:t>
       </w:r>
       <w:r>
-        <w:rPr/>
         <w:t xml:space="preserve">que a solução proposta seja altamente usável, </w:t>
       </w:r>
       <w:r>
@@ -672,26 +717,22 @@
         <w:t xml:space="preserve">fornecendo </w:t>
       </w:r>
       <w:r>
-        <w:rPr/>
         <w:t xml:space="preserve">um ambiente intuitivo e eficiente que permita aos usuários </w:t>
       </w:r>
       <w:r>
-        <w:rPr/>
         <w:t>obterem</w:t>
       </w:r>
       <w:r>
-        <w:rPr/>
         <w:t xml:space="preserve"> conhecimento </w:t>
       </w:r>
       <w:r>
-        <w:rPr/>
         <w:t>a necessidade de cada TV</w:t>
       </w:r>
       <w:r>
-        <w:rPr/>
         <w:t>.</w:t>
       </w:r>
     </w:p>
+    <w:bookmarkEnd w:id="1"/>
     <w:p>
       <w:pPr>
         <w:pStyle w:val="PargrafodaLista"/>
@@ -709,10 +750,16 @@
           <w:numId w:val="1"/>
         </w:numPr>
         <w:spacing w:after="0" w:line="360" w:lineRule="auto"/>
-        <w:rPr/>
-      </w:pPr>
-      <w:r>
-        <w:rPr/>
+        <w:rPr>
+          <w:b/>
+          <w:bCs/>
+        </w:rPr>
+      </w:pPr>
+      <w:r>
+        <w:rPr>
+          <w:b/>
+          <w:bCs/>
+        </w:rPr>
         <w:t>Inovação útil</w:t>
       </w:r>
     </w:p>
@@ -728,9 +775,6 @@
         <w:t xml:space="preserve">Eu </w:t>
       </w:r>
       <w:r>
-        <w:rPr>
-          <w:color w:val="auto"/>
-        </w:rPr>
         <w:t>Jose Silva</w:t>
       </w:r>
       <w:r>
@@ -746,7 +790,6 @@
         <w:t xml:space="preserve">omo </w:t>
       </w:r>
       <w:r>
-        <w:rPr/>
         <w:t xml:space="preserve">assistente de NOC, é </w:t>
       </w:r>
       <w:r>
@@ -756,7 +799,6 @@
         <w:t xml:space="preserve">crucial </w:t>
       </w:r>
       <w:r>
-        <w:rPr/>
         <w:t xml:space="preserve">contar com uma inovação útil que permita a programação remota do software, </w:t>
       </w:r>
       <w:r>
@@ -766,7 +808,6 @@
         <w:t xml:space="preserve">possibilitando </w:t>
       </w:r>
       <w:r>
-        <w:rPr/>
         <w:t>que os técnicos de reparo se concentrem em questões prioritárias e urgentes, aumentando a eficiência operacional do sistema.</w:t>
       </w:r>
     </w:p>
@@ -857,7 +898,7 @@
       </w:pPr>
     </w:p>
     <w:sectPr>
-      <w:pgSz w:w="11906" w:h="16838" w:orient="portrait"/>
+      <w:pgSz w:w="11906" w:h="16838"/>
       <w:pgMar w:top="1417" w:right="1701" w:bottom="1417" w:left="1701" w:header="708" w:footer="708" w:gutter="0"/>
       <w:cols w:space="708"/>
       <w:docGrid w:linePitch="360"/>
@@ -867,7 +908,7 @@
 </file>
 
 <file path=word/numbering.xml><?xml version="1.0" encoding="utf-8"?>
-<w:numbering xmlns:wpc="http://schemas.microsoft.com/office/word/2010/wordprocessingCanvas" xmlns:cx="http://schemas.microsoft.com/office/drawing/2014/chartex" xmlns:cx1="http://schemas.microsoft.com/office/drawing/2015/9/8/chartex" xmlns:cx2="http://schemas.microsoft.com/office/drawing/2015/10/21/chartex" xmlns:cx3="http://schemas.microsoft.com/office/drawing/2016/5/9/chartex" xmlns:cx4="http://schemas.microsoft.com/office/drawing/2016/5/10/chartex" xmlns:cx5="http://schemas.microsoft.com/office/drawing/2016/5/11/chartex" xmlns:cx6="http://schemas.microsoft.com/office/drawing/2016/5/12/chartex" xmlns:cx7="http://schemas.microsoft.com/office/drawing/2016/5/13/chartex" xmlns:cx8="http://schemas.microsoft.com/office/drawing/2016/5/14/chartex" xmlns:mc="http://schemas.openxmlformats.org/markup-compatibility/2006" xmlns:aink="http://schemas.microsoft.com/office/drawing/2016/ink" xmlns:am3d="http://schemas.microsoft.com/office/drawing/2017/model3d" xmlns:o="urn:schemas-microsoft-com:office:office" xmlns:oel="http://schemas.microsoft.com/office/2019/extlst" xmlns:r="http://schemas.openxmlformats.org/officeDocument/2006/relationships" xmlns:m="http://schemas.openxmlformats.org/officeDocument/2006/math" xmlns:v="urn:schemas-microsoft-com:vml" xmlns:wp14="http://schemas.microsoft.com/office/word/2010/wordprocessingDrawing" xmlns:wp="http://schemas.openxmlformats.org/drawingml/2006/wordprocessingDrawing" xmlns:w10="urn:schemas-microsoft-com:office:word" xmlns:w="http://schemas.openxmlformats.org/wordprocessingml/2006/main" xmlns:w14="http://schemas.microsoft.com/office/word/2010/wordml" xmlns:w15="http://schemas.microsoft.com/office/word/2012/wordml" xmlns:w16cex="http://schemas.microsoft.com/office/word/2018/wordml/cex" xmlns:w16cid="http://schemas.microsoft.com/office/word/2016/wordml/cid" xmlns:w16="http://schemas.microsoft.com/office/word/2018/wordml" xmlns:w16sdtdh="http://schemas.microsoft.com/office/word/2020/wordml/sdtdatahash" xmlns:w16se="http://schemas.microsoft.com/office/word/2015/wordml/symex" xmlns:wpg="http://schemas.microsoft.com/office/word/2010/wordprocessingGroup" xmlns:wpi="http://schemas.microsoft.com/office/word/2010/wordprocessingInk" xmlns:wne="http://schemas.microsoft.com/office/word/2006/wordml" xmlns:wps="http://schemas.microsoft.com/office/word/2010/wordprocessingShape" mc:Ignorable="w14 w15 w16se w16cid w16 w16cex w16sdtdh wp14">
+<w:numbering xmlns:wpc="http://schemas.microsoft.com/office/word/2010/wordprocessingCanvas" xmlns:cx="http://schemas.microsoft.com/office/drawing/2014/chartex" xmlns:cx1="http://schemas.microsoft.com/office/drawing/2015/9/8/chartex" xmlns:cx2="http://schemas.microsoft.com/office/drawing/2015/10/21/chartex" xmlns:cx3="http://schemas.microsoft.com/office/drawing/2016/5/9/chartex" xmlns:cx4="http://schemas.microsoft.com/office/drawing/2016/5/10/chartex" xmlns:cx5="http://schemas.microsoft.com/office/drawing/2016/5/11/chartex" xmlns:cx6="http://schemas.microsoft.com/office/drawing/2016/5/12/chartex" xmlns:cx7="http://schemas.microsoft.com/office/drawing/2016/5/13/chartex" xmlns:cx8="http://schemas.microsoft.com/office/drawing/2016/5/14/chartex" xmlns:mc="http://schemas.openxmlformats.org/markup-compatibility/2006" xmlns:aink="http://schemas.microsoft.com/office/drawing/2016/ink" xmlns:am3d="http://schemas.microsoft.com/office/drawing/2017/model3d" xmlns:o="urn:schemas-microsoft-com:office:office" xmlns:oel="http://schemas.microsoft.com/office/2019/extlst" xmlns:r="http://schemas.openxmlformats.org/officeDocument/2006/relationships" xmlns:m="http://schemas.openxmlformats.org/officeDocument/2006/math" xmlns:v="urn:schemas-microsoft-com:vml" xmlns:wp14="http://schemas.microsoft.com/office/word/2010/wordprocessingDrawing" xmlns:wp="http://schemas.openxmlformats.org/drawingml/2006/wordprocessingDrawing" xmlns:w10="urn:schemas-microsoft-com:office:word" xmlns:w="http://schemas.openxmlformats.org/wordprocessingml/2006/main" xmlns:w14="http://schemas.microsoft.com/office/word/2010/wordml" xmlns:w15="http://schemas.microsoft.com/office/word/2012/wordml" xmlns:w16cex="http://schemas.microsoft.com/office/word/2018/wordml/cex" xmlns:w16cid="http://schemas.microsoft.com/office/word/2016/wordml/cid" xmlns:w16="http://schemas.microsoft.com/office/word/2018/wordml" xmlns:w16du="http://schemas.microsoft.com/office/word/2023/wordml/word16du" xmlns:w16sdtdh="http://schemas.microsoft.com/office/word/2020/wordml/sdtdatahash" xmlns:w16se="http://schemas.microsoft.com/office/word/2015/wordml/symex" xmlns:wpg="http://schemas.microsoft.com/office/word/2010/wordprocessingGroup" xmlns:wpi="http://schemas.microsoft.com/office/word/2010/wordprocessingInk" xmlns:wne="http://schemas.microsoft.com/office/word/2006/wordml" xmlns:wps="http://schemas.microsoft.com/office/word/2010/wordprocessingShape" mc:Ignorable="w14 w15 w16se w16cid w16 w16cex w16sdtdh w16du wp14">
   <w:abstractNum w:abstractNumId="0" w15:restartNumberingAfterBreak="0">
     <w:nsid w:val="306B2865"/>
     <w:multiLevelType w:val="hybridMultilevel"/>
@@ -961,11 +1002,11 @@
 </file>
 
 <file path=word/styles.xml><?xml version="1.0" encoding="utf-8"?>
-<w:styles xmlns:mc="http://schemas.openxmlformats.org/markup-compatibility/2006" xmlns:r="http://schemas.openxmlformats.org/officeDocument/2006/relationships" xmlns:w="http://schemas.openxmlformats.org/wordprocessingml/2006/main" xmlns:w14="http://schemas.microsoft.com/office/word/2010/wordml" xmlns:w15="http://schemas.microsoft.com/office/word/2012/wordml" xmlns:w16cex="http://schemas.microsoft.com/office/word/2018/wordml/cex" xmlns:w16cid="http://schemas.microsoft.com/office/word/2016/wordml/cid" xmlns:w16="http://schemas.microsoft.com/office/word/2018/wordml" xmlns:w16sdtdh="http://schemas.microsoft.com/office/word/2020/wordml/sdtdatahash" xmlns:w16se="http://schemas.microsoft.com/office/word/2015/wordml/symex" mc:Ignorable="w14 w15 w16se w16cid w16 w16cex w16sdtdh">
+<w:styles xmlns:mc="http://schemas.openxmlformats.org/markup-compatibility/2006" xmlns:r="http://schemas.openxmlformats.org/officeDocument/2006/relationships" xmlns:w="http://schemas.openxmlformats.org/wordprocessingml/2006/main" xmlns:w14="http://schemas.microsoft.com/office/word/2010/wordml" xmlns:w15="http://schemas.microsoft.com/office/word/2012/wordml" xmlns:w16cex="http://schemas.microsoft.com/office/word/2018/wordml/cex" xmlns:w16cid="http://schemas.microsoft.com/office/word/2016/wordml/cid" xmlns:w16="http://schemas.microsoft.com/office/word/2018/wordml" xmlns:w16du="http://schemas.microsoft.com/office/word/2023/wordml/word16du" xmlns:w16sdtdh="http://schemas.microsoft.com/office/word/2020/wordml/sdtdatahash" xmlns:w16se="http://schemas.microsoft.com/office/word/2015/wordml/symex" mc:Ignorable="w14 w15 w16se w16cid w16 w16cex w16sdtdh w16du">
   <w:docDefaults>
     <w:rPrDefault>
       <w:rPr>
-        <w:rFonts w:asciiTheme="minorHAnsi" w:hAnsiTheme="minorHAnsi" w:eastAsiaTheme="minorHAnsi" w:cstheme="minorBidi"/>
+        <w:rFonts w:asciiTheme="minorHAnsi" w:eastAsiaTheme="minorHAnsi" w:hAnsiTheme="minorHAnsi" w:cstheme="minorBidi"/>
         <w:kern w:val="2"/>
         <w:sz w:val="22"/>
         <w:szCs w:val="22"/>
@@ -982,14 +1023,14 @@
   <w:latentStyles w:defLockedState="0" w:defUIPriority="99" w:defSemiHidden="0" w:defUnhideWhenUsed="0" w:defQFormat="0" w:count="376">
     <w:lsdException w:name="Normal" w:uiPriority="0" w:qFormat="1"/>
     <w:lsdException w:name="heading 1" w:uiPriority="9" w:qFormat="1"/>
-    <w:lsdException w:name="heading 2" w:uiPriority="9" w:semiHidden="1" w:unhideWhenUsed="1" w:qFormat="1"/>
-    <w:lsdException w:name="heading 3" w:uiPriority="9" w:semiHidden="1" w:unhideWhenUsed="1" w:qFormat="1"/>
-    <w:lsdException w:name="heading 4" w:uiPriority="9" w:semiHidden="1" w:unhideWhenUsed="1" w:qFormat="1"/>
-    <w:lsdException w:name="heading 5" w:uiPriority="9" w:semiHidden="1" w:unhideWhenUsed="1" w:qFormat="1"/>
-    <w:lsdException w:name="heading 6" w:uiPriority="9" w:semiHidden="1" w:unhideWhenUsed="1" w:qFormat="1"/>
-    <w:lsdException w:name="heading 7" w:uiPriority="9" w:semiHidden="1" w:unhideWhenUsed="1" w:qFormat="1"/>
-    <w:lsdException w:name="heading 8" w:uiPriority="9" w:semiHidden="1" w:unhideWhenUsed="1" w:qFormat="1"/>
-    <w:lsdException w:name="heading 9" w:uiPriority="9" w:semiHidden="1" w:unhideWhenUsed="1" w:qFormat="1"/>
+    <w:lsdException w:name="heading 2" w:semiHidden="1" w:uiPriority="9" w:unhideWhenUsed="1" w:qFormat="1"/>
+    <w:lsdException w:name="heading 3" w:semiHidden="1" w:uiPriority="9" w:unhideWhenUsed="1" w:qFormat="1"/>
+    <w:lsdException w:name="heading 4" w:semiHidden="1" w:uiPriority="9" w:unhideWhenUsed="1" w:qFormat="1"/>
+    <w:lsdException w:name="heading 5" w:semiHidden="1" w:uiPriority="9" w:unhideWhenUsed="1" w:qFormat="1"/>
+    <w:lsdException w:name="heading 6" w:semiHidden="1" w:uiPriority="9" w:unhideWhenUsed="1" w:qFormat="1"/>
+    <w:lsdException w:name="heading 7" w:semiHidden="1" w:uiPriority="9" w:unhideWhenUsed="1" w:qFormat="1"/>
+    <w:lsdException w:name="heading 8" w:semiHidden="1" w:uiPriority="9" w:unhideWhenUsed="1" w:qFormat="1"/>
+    <w:lsdException w:name="heading 9" w:semiHidden="1" w:uiPriority="9" w:unhideWhenUsed="1" w:qFormat="1"/>
     <w:lsdException w:name="index 1" w:semiHidden="1" w:unhideWhenUsed="1"/>
     <w:lsdException w:name="index 2" w:semiHidden="1" w:unhideWhenUsed="1"/>
     <w:lsdException w:name="index 3" w:semiHidden="1" w:unhideWhenUsed="1"/>
@@ -999,22 +1040,22 @@
     <w:lsdException w:name="index 7" w:semiHidden="1" w:unhideWhenUsed="1"/>
     <w:lsdException w:name="index 8" w:semiHidden="1" w:unhideWhenUsed="1"/>
     <w:lsdException w:name="index 9" w:semiHidden="1" w:unhideWhenUsed="1"/>
-    <w:lsdException w:name="toc 1" w:uiPriority="39" w:semiHidden="1" w:unhideWhenUsed="1"/>
-    <w:lsdException w:name="toc 2" w:uiPriority="39" w:semiHidden="1" w:unhideWhenUsed="1"/>
-    <w:lsdException w:name="toc 3" w:uiPriority="39" w:semiHidden="1" w:unhideWhenUsed="1"/>
-    <w:lsdException w:name="toc 4" w:uiPriority="39" w:semiHidden="1" w:unhideWhenUsed="1"/>
-    <w:lsdException w:name="toc 5" w:uiPriority="39" w:semiHidden="1" w:unhideWhenUsed="1"/>
-    <w:lsdException w:name="toc 6" w:uiPriority="39" w:semiHidden="1" w:unhideWhenUsed="1"/>
-    <w:lsdException w:name="toc 7" w:uiPriority="39" w:semiHidden="1" w:unhideWhenUsed="1"/>
-    <w:lsdException w:name="toc 8" w:uiPriority="39" w:semiHidden="1" w:unhideWhenUsed="1"/>
-    <w:lsdException w:name="toc 9" w:uiPriority="39" w:semiHidden="1" w:unhideWhenUsed="1"/>
+    <w:lsdException w:name="toc 1" w:semiHidden="1" w:uiPriority="39" w:unhideWhenUsed="1"/>
+    <w:lsdException w:name="toc 2" w:semiHidden="1" w:uiPriority="39" w:unhideWhenUsed="1"/>
+    <w:lsdException w:name="toc 3" w:semiHidden="1" w:uiPriority="39" w:unhideWhenUsed="1"/>
+    <w:lsdException w:name="toc 4" w:semiHidden="1" w:uiPriority="39" w:unhideWhenUsed="1"/>
+    <w:lsdException w:name="toc 5" w:semiHidden="1" w:uiPriority="39" w:unhideWhenUsed="1"/>
+    <w:lsdException w:name="toc 6" w:semiHidden="1" w:uiPriority="39" w:unhideWhenUsed="1"/>
+    <w:lsdException w:name="toc 7" w:semiHidden="1" w:uiPriority="39" w:unhideWhenUsed="1"/>
+    <w:lsdException w:name="toc 8" w:semiHidden="1" w:uiPriority="39" w:unhideWhenUsed="1"/>
+    <w:lsdException w:name="toc 9" w:semiHidden="1" w:uiPriority="39" w:unhideWhenUsed="1"/>
     <w:lsdException w:name="Normal Indent" w:semiHidden="1" w:unhideWhenUsed="1"/>
     <w:lsdException w:name="footnote text" w:semiHidden="1" w:unhideWhenUsed="1"/>
     <w:lsdException w:name="annotation text" w:semiHidden="1" w:unhideWhenUsed="1"/>
     <w:lsdException w:name="header" w:semiHidden="1" w:unhideWhenUsed="1"/>
     <w:lsdException w:name="footer" w:semiHidden="1" w:unhideWhenUsed="1"/>
     <w:lsdException w:name="index heading" w:semiHidden="1" w:unhideWhenUsed="1"/>
-    <w:lsdException w:name="caption" w:uiPriority="35" w:semiHidden="1" w:unhideWhenUsed="1" w:qFormat="1"/>
+    <w:lsdException w:name="caption" w:semiHidden="1" w:uiPriority="35" w:unhideWhenUsed="1" w:qFormat="1"/>
     <w:lsdException w:name="table of figures" w:semiHidden="1" w:unhideWhenUsed="1"/>
     <w:lsdException w:name="envelope address" w:semiHidden="1" w:unhideWhenUsed="1"/>
     <w:lsdException w:name="envelope return" w:semiHidden="1" w:unhideWhenUsed="1"/>
@@ -1045,7 +1086,7 @@
     <w:lsdException w:name="Title" w:uiPriority="10" w:qFormat="1"/>
     <w:lsdException w:name="Closing" w:semiHidden="1" w:unhideWhenUsed="1"/>
     <w:lsdException w:name="Signature" w:semiHidden="1" w:unhideWhenUsed="1"/>
-    <w:lsdException w:name="Default Paragraph Font" w:uiPriority="1" w:semiHidden="1" w:unhideWhenUsed="1"/>
+    <w:lsdException w:name="Default Paragraph Font" w:semiHidden="1" w:uiPriority="1" w:unhideWhenUsed="1"/>
     <w:lsdException w:name="Body Text" w:semiHidden="1" w:unhideWhenUsed="1"/>
     <w:lsdException w:name="Body Text Indent" w:semiHidden="1" w:unhideWhenUsed="1"/>
     <w:lsdException w:name="List Continue" w:semiHidden="1" w:unhideWhenUsed="1"/>
@@ -1245,8 +1286,8 @@
     <w:lsdException w:name="Subtle Reference" w:uiPriority="31" w:qFormat="1"/>
     <w:lsdException w:name="Intense Reference" w:uiPriority="32" w:qFormat="1"/>
     <w:lsdException w:name="Book Title" w:uiPriority="33" w:qFormat="1"/>
-    <w:lsdException w:name="Bibliography" w:uiPriority="37" w:semiHidden="1" w:unhideWhenUsed="1"/>
-    <w:lsdException w:name="TOC Heading" w:uiPriority="39" w:semiHidden="1" w:unhideWhenUsed="1" w:qFormat="1"/>
+    <w:lsdException w:name="Bibliography" w:semiHidden="1" w:uiPriority="37" w:unhideWhenUsed="1"/>
+    <w:lsdException w:name="TOC Heading" w:semiHidden="1" w:uiPriority="39" w:unhideWhenUsed="1" w:qFormat="1"/>
     <w:lsdException w:name="Plain Table 1" w:uiPriority="41"/>
     <w:lsdException w:name="Plain Table 2" w:uiPriority="42"/>
     <w:lsdException w:name="Plain Table 3" w:uiPriority="43"/>
@@ -1357,7 +1398,7 @@
     <w:lsdException w:name="Unresolved Mention" w:semiHidden="1" w:unhideWhenUsed="1"/>
     <w:lsdException w:name="Smart Link" w:semiHidden="1" w:unhideWhenUsed="1"/>
   </w:latentStyles>
-  <w:style w:type="paragraph" w:styleId="Normal" w:default="1">
+  <w:style w:type="paragraph" w:default="1" w:styleId="Normal">
     <w:name w:val="Normal"/>
     <w:qFormat/>
   </w:style>
@@ -1376,7 +1417,7 @@
       <w:outlineLvl w:val="0"/>
     </w:pPr>
     <w:rPr>
-      <w:rFonts w:asciiTheme="majorHAnsi" w:hAnsiTheme="majorHAnsi" w:eastAsiaTheme="majorEastAsia" w:cstheme="majorBidi"/>
+      <w:rFonts w:asciiTheme="majorHAnsi" w:eastAsiaTheme="majorEastAsia" w:hAnsiTheme="majorHAnsi" w:cstheme="majorBidi"/>
       <w:color w:val="0F4761" w:themeColor="accent1" w:themeShade="BF"/>
       <w:sz w:val="40"/>
       <w:szCs w:val="40"/>
@@ -1399,7 +1440,7 @@
       <w:outlineLvl w:val="1"/>
     </w:pPr>
     <w:rPr>
-      <w:rFonts w:asciiTheme="majorHAnsi" w:hAnsiTheme="majorHAnsi" w:eastAsiaTheme="majorEastAsia" w:cstheme="majorBidi"/>
+      <w:rFonts w:asciiTheme="majorHAnsi" w:eastAsiaTheme="majorEastAsia" w:hAnsiTheme="majorHAnsi" w:cstheme="majorBidi"/>
       <w:color w:val="0F4761" w:themeColor="accent1" w:themeShade="BF"/>
       <w:sz w:val="32"/>
       <w:szCs w:val="32"/>
@@ -1560,13 +1601,13 @@
       <w:color w:val="272727" w:themeColor="text1" w:themeTint="D8"/>
     </w:rPr>
   </w:style>
-  <w:style w:type="character" w:styleId="Fontepargpadro" w:default="1">
+  <w:style w:type="character" w:default="1" w:styleId="Fontepargpadro">
     <w:name w:val="Default Paragraph Font"/>
     <w:uiPriority w:val="1"/>
     <w:semiHidden/>
     <w:unhideWhenUsed/>
   </w:style>
-  <w:style w:type="table" w:styleId="Tabelanormal" w:default="1">
+  <w:style w:type="table" w:default="1" w:styleId="Tabelanormal">
     <w:name w:val="Normal Table"/>
     <w:uiPriority w:val="99"/>
     <w:semiHidden/>
@@ -1581,26 +1622,26 @@
       </w:tblCellMar>
     </w:tblPr>
   </w:style>
-  <w:style w:type="numbering" w:styleId="Semlista" w:default="1">
+  <w:style w:type="numbering" w:default="1" w:styleId="Semlista">
     <w:name w:val="No List"/>
     <w:uiPriority w:val="99"/>
     <w:semiHidden/>
     <w:unhideWhenUsed/>
   </w:style>
-  <w:style w:type="character" w:styleId="Ttulo1Char" w:customStyle="1">
+  <w:style w:type="character" w:customStyle="1" w:styleId="Ttulo1Char">
     <w:name w:val="Título 1 Char"/>
     <w:basedOn w:val="Fontepargpadro"/>
     <w:link w:val="Ttulo1"/>
     <w:uiPriority w:val="9"/>
     <w:rsid w:val="00801891"/>
     <w:rPr>
-      <w:rFonts w:asciiTheme="majorHAnsi" w:hAnsiTheme="majorHAnsi" w:eastAsiaTheme="majorEastAsia" w:cstheme="majorBidi"/>
+      <w:rFonts w:asciiTheme="majorHAnsi" w:eastAsiaTheme="majorEastAsia" w:hAnsiTheme="majorHAnsi" w:cstheme="majorBidi"/>
       <w:color w:val="0F4761" w:themeColor="accent1" w:themeShade="BF"/>
       <w:sz w:val="40"/>
       <w:szCs w:val="40"/>
     </w:rPr>
   </w:style>
-  <w:style w:type="character" w:styleId="Ttulo2Char" w:customStyle="1">
+  <w:style w:type="character" w:customStyle="1" w:styleId="Ttulo2Char">
     <w:name w:val="Título 2 Char"/>
     <w:basedOn w:val="Fontepargpadro"/>
     <w:link w:val="Ttulo2"/>
@@ -1608,13 +1649,13 @@
     <w:semiHidden/>
     <w:rsid w:val="00801891"/>
     <w:rPr>
-      <w:rFonts w:asciiTheme="majorHAnsi" w:hAnsiTheme="majorHAnsi" w:eastAsiaTheme="majorEastAsia" w:cstheme="majorBidi"/>
+      <w:rFonts w:asciiTheme="majorHAnsi" w:eastAsiaTheme="majorEastAsia" w:hAnsiTheme="majorHAnsi" w:cstheme="majorBidi"/>
       <w:color w:val="0F4761" w:themeColor="accent1" w:themeShade="BF"/>
       <w:sz w:val="32"/>
       <w:szCs w:val="32"/>
     </w:rPr>
   </w:style>
-  <w:style w:type="character" w:styleId="Ttulo3Char" w:customStyle="1">
+  <w:style w:type="character" w:customStyle="1" w:styleId="Ttulo3Char">
     <w:name w:val="Título 3 Char"/>
     <w:basedOn w:val="Fontepargpadro"/>
     <w:link w:val="Ttulo3"/>
@@ -1628,7 +1669,7 @@
       <w:szCs w:val="28"/>
     </w:rPr>
   </w:style>
-  <w:style w:type="character" w:styleId="Ttulo4Char" w:customStyle="1">
+  <w:style w:type="character" w:customStyle="1" w:styleId="Ttulo4Char">
     <w:name w:val="Título 4 Char"/>
     <w:basedOn w:val="Fontepargpadro"/>
     <w:link w:val="Ttulo4"/>
@@ -1642,7 +1683,7 @@
       <w:color w:val="0F4761" w:themeColor="accent1" w:themeShade="BF"/>
     </w:rPr>
   </w:style>
-  <w:style w:type="character" w:styleId="Ttulo5Char" w:customStyle="1">
+  <w:style w:type="character" w:customStyle="1" w:styleId="Ttulo5Char">
     <w:name w:val="Título 5 Char"/>
     <w:basedOn w:val="Fontepargpadro"/>
     <w:link w:val="Ttulo5"/>
@@ -1654,7 +1695,7 @@
       <w:color w:val="0F4761" w:themeColor="accent1" w:themeShade="BF"/>
     </w:rPr>
   </w:style>
-  <w:style w:type="character" w:styleId="Ttulo6Char" w:customStyle="1">
+  <w:style w:type="character" w:customStyle="1" w:styleId="Ttulo6Char">
     <w:name w:val="Título 6 Char"/>
     <w:basedOn w:val="Fontepargpadro"/>
     <w:link w:val="Ttulo6"/>
@@ -1668,7 +1709,7 @@
       <w:color w:val="595959" w:themeColor="text1" w:themeTint="A6"/>
     </w:rPr>
   </w:style>
-  <w:style w:type="character" w:styleId="Ttulo7Char" w:customStyle="1">
+  <w:style w:type="character" w:customStyle="1" w:styleId="Ttulo7Char">
     <w:name w:val="Título 7 Char"/>
     <w:basedOn w:val="Fontepargpadro"/>
     <w:link w:val="Ttulo7"/>
@@ -1680,7 +1721,7 @@
       <w:color w:val="595959" w:themeColor="text1" w:themeTint="A6"/>
     </w:rPr>
   </w:style>
-  <w:style w:type="character" w:styleId="Ttulo8Char" w:customStyle="1">
+  <w:style w:type="character" w:customStyle="1" w:styleId="Ttulo8Char">
     <w:name w:val="Título 8 Char"/>
     <w:basedOn w:val="Fontepargpadro"/>
     <w:link w:val="Ttulo8"/>
@@ -1694,7 +1735,7 @@
       <w:color w:val="272727" w:themeColor="text1" w:themeTint="D8"/>
     </w:rPr>
   </w:style>
-  <w:style w:type="character" w:styleId="Ttulo9Char" w:customStyle="1">
+  <w:style w:type="character" w:customStyle="1" w:styleId="Ttulo9Char">
     <w:name w:val="Título 9 Char"/>
     <w:basedOn w:val="Fontepargpadro"/>
     <w:link w:val="Ttulo9"/>
@@ -1719,21 +1760,21 @@
       <w:contextualSpacing/>
     </w:pPr>
     <w:rPr>
-      <w:rFonts w:asciiTheme="majorHAnsi" w:hAnsiTheme="majorHAnsi" w:eastAsiaTheme="majorEastAsia" w:cstheme="majorBidi"/>
+      <w:rFonts w:asciiTheme="majorHAnsi" w:eastAsiaTheme="majorEastAsia" w:hAnsiTheme="majorHAnsi" w:cstheme="majorBidi"/>
       <w:spacing w:val="-10"/>
       <w:kern w:val="28"/>
       <w:sz w:val="56"/>
       <w:szCs w:val="56"/>
     </w:rPr>
   </w:style>
-  <w:style w:type="character" w:styleId="TtuloChar" w:customStyle="1">
+  <w:style w:type="character" w:customStyle="1" w:styleId="TtuloChar">
     <w:name w:val="Título Char"/>
     <w:basedOn w:val="Fontepargpadro"/>
     <w:link w:val="Ttulo"/>
     <w:uiPriority w:val="10"/>
     <w:rsid w:val="00801891"/>
     <w:rPr>
-      <w:rFonts w:asciiTheme="majorHAnsi" w:hAnsiTheme="majorHAnsi" w:eastAsiaTheme="majorEastAsia" w:cstheme="majorBidi"/>
+      <w:rFonts w:asciiTheme="majorHAnsi" w:eastAsiaTheme="majorEastAsia" w:hAnsiTheme="majorHAnsi" w:cstheme="majorBidi"/>
       <w:spacing w:val="-10"/>
       <w:kern w:val="28"/>
       <w:sz w:val="56"/>
@@ -1761,7 +1802,7 @@
       <w:szCs w:val="28"/>
     </w:rPr>
   </w:style>
-  <w:style w:type="character" w:styleId="SubttuloChar" w:customStyle="1">
+  <w:style w:type="character" w:customStyle="1" w:styleId="SubttuloChar">
     <w:name w:val="Subtítulo Char"/>
     <w:basedOn w:val="Fontepargpadro"/>
     <w:link w:val="Subttulo"/>
@@ -1793,7 +1834,7 @@
       <w:color w:val="404040" w:themeColor="text1" w:themeTint="BF"/>
     </w:rPr>
   </w:style>
-  <w:style w:type="character" w:styleId="CitaoChar" w:customStyle="1">
+  <w:style w:type="character" w:customStyle="1" w:styleId="CitaoChar">
     <w:name w:val="Citação Char"/>
     <w:basedOn w:val="Fontepargpadro"/>
     <w:link w:val="Citao"/>
@@ -1838,8 +1879,8 @@
     <w:rsid w:val="00801891"/>
     <w:pPr>
       <w:pBdr>
-        <w:top w:val="single" w:color="0F4761" w:themeColor="accent1" w:themeShade="BF" w:sz="4" w:space="10"/>
-        <w:bottom w:val="single" w:color="0F4761" w:themeColor="accent1" w:themeShade="BF" w:sz="4" w:space="10"/>
+        <w:top w:val="single" w:sz="4" w:space="10" w:color="0F4761" w:themeColor="accent1" w:themeShade="BF"/>
+        <w:bottom w:val="single" w:sz="4" w:space="10" w:color="0F4761" w:themeColor="accent1" w:themeShade="BF"/>
       </w:pBdr>
       <w:spacing w:before="360" w:after="360"/>
       <w:ind w:left="864" w:right="864"/>
@@ -1851,7 +1892,7 @@
       <w:color w:val="0F4761" w:themeColor="accent1" w:themeShade="BF"/>
     </w:rPr>
   </w:style>
-  <w:style w:type="character" w:styleId="CitaoIntensaChar" w:customStyle="1">
+  <w:style w:type="character" w:customStyle="1" w:styleId="CitaoIntensaChar">
     <w:name w:val="Citação Intensa Char"/>
     <w:basedOn w:val="Fontepargpadro"/>
     <w:link w:val="CitaoIntensa"/>
@@ -2176,20 +2217,20 @@
 </file>
 
 <file path=customXml/item1.xml><?xml version="1.0" encoding="utf-8"?>
-<p:properties xmlns:p="http://schemas.microsoft.com/office/2006/metadata/properties" xmlns:xsi="http://www.w3.org/2001/XMLSchema-instance" xmlns:pc="http://schemas.microsoft.com/office/infopath/2007/PartnerControls">
-  <documentManagement>
-    <_activity xmlns="3e7a52f9-5c66-44a9-86f3-38766607b952" xsi:nil="true"/>
-  </documentManagement>
-</p:properties>
-</file>
-
-<file path=customXml/item2.xml><?xml version="1.0" encoding="utf-8"?>
 <?mso-contentType ?>
 <FormTemplates xmlns="http://schemas.microsoft.com/sharepoint/v3/contenttype/forms">
   <Display>DocumentLibraryForm</Display>
   <Edit>DocumentLibraryForm</Edit>
   <New>DocumentLibraryForm</New>
 </FormTemplates>
+</file>
+
+<file path=customXml/item2.xml><?xml version="1.0" encoding="utf-8"?>
+<p:properties xmlns:p="http://schemas.microsoft.com/office/2006/metadata/properties" xmlns:xsi="http://www.w3.org/2001/XMLSchema-instance" xmlns:pc="http://schemas.microsoft.com/office/infopath/2007/PartnerControls">
+  <documentManagement>
+    <_activity xmlns="3e7a52f9-5c66-44a9-86f3-38766607b952" xsi:nil="true"/>
+  </documentManagement>
+</p:properties>
 </file>
 
 <file path=customXml/item3.xml><?xml version="1.0" encoding="utf-8"?>
@@ -2382,19 +2423,19 @@
 </file>
 
 <file path=customXml/itemProps1.xml><?xml version="1.0" encoding="utf-8"?>
+<ds:datastoreItem xmlns:ds="http://schemas.openxmlformats.org/officeDocument/2006/customXml" ds:itemID="{9F297C7B-D73E-4AED-9E54-5A7AD63C4E66}">
+  <ds:schemaRefs>
+    <ds:schemaRef ds:uri="http://schemas.microsoft.com/sharepoint/v3/contenttype/forms"/>
+  </ds:schemaRefs>
+</ds:datastoreItem>
+</file>
+
+<file path=customXml/itemProps2.xml><?xml version="1.0" encoding="utf-8"?>
 <ds:datastoreItem xmlns:ds="http://schemas.openxmlformats.org/officeDocument/2006/customXml" ds:itemID="{F6543077-C52D-4A33-A81A-7BA74FF628A9}">
   <ds:schemaRefs>
     <ds:schemaRef ds:uri="http://schemas.microsoft.com/office/2006/metadata/properties"/>
     <ds:schemaRef ds:uri="http://schemas.microsoft.com/office/infopath/2007/PartnerControls"/>
     <ds:schemaRef ds:uri="3e7a52f9-5c66-44a9-86f3-38766607b952"/>
-  </ds:schemaRefs>
-</ds:datastoreItem>
-</file>
-
-<file path=customXml/itemProps2.xml><?xml version="1.0" encoding="utf-8"?>
-<ds:datastoreItem xmlns:ds="http://schemas.openxmlformats.org/officeDocument/2006/customXml" ds:itemID="{9F297C7B-D73E-4AED-9E54-5A7AD63C4E66}">
-  <ds:schemaRefs>
-    <ds:schemaRef ds:uri="http://schemas.microsoft.com/sharepoint/v3/contenttype/forms"/>
   </ds:schemaRefs>
 </ds:datastoreItem>
 </file>

</xml_diff>